<commit_message>
correction cas d'utilisation chasseur #13
</commit_message>
<xml_diff>
--- a/doc/Fonctionnel/Cas d'utilisation_jouer_chasseur.docx
+++ b/doc/Fonctionnel/Cas d'utilisation_jouer_chasseur.docx
@@ -7,10 +7,10 @@
         <w:pStyle w:val="Titre2"/>
       </w:pPr>
       <w:r>
-        <w:t xml:space="preserve">Fiche de cas d’utilisation C : Jouer </w:t>
+        <w:t>Fiche de cas d’utilisation</w:t>
       </w:r>
       <w:r>
-        <w:t>Chasseur</w:t>
+        <w:t> : Jouer Chasseur</w:t>
       </w:r>
     </w:p>
     <w:p>
@@ -632,7 +632,7 @@
               <w:rPr>
                 <w:lang w:val="fr-FR"/>
               </w:rPr>
-              <w:t>La chasseur a été désigné pour mourir</w:t>
+              <w:t>L’utilisateur est sur l’écran d’accueil</w:t>
             </w:r>
           </w:p>
         </w:tc>
@@ -703,13 +703,7 @@
               <w:rPr>
                 <w:lang w:val="fr-FR"/>
               </w:rPr>
-              <w:t>Le joueur a fini de jouer</w:t>
-            </w:r>
-            <w:r>
-              <w:rPr>
-                <w:lang w:val="fr-FR"/>
-              </w:rPr>
-              <w:t xml:space="preserve"> et quelqu’un a été tué par le chasseur</w:t>
+              <w:t>Le joueur est tué</w:t>
             </w:r>
           </w:p>
         </w:tc>
@@ -914,7 +908,6 @@
             <w:tcBorders>
               <w:top w:val="single" w:sz="4" w:space="0" w:color="000000"/>
               <w:left w:val="single" w:sz="4" w:space="0" w:color="000000"/>
-              <w:bottom w:val="single" w:sz="4" w:space="0" w:color="auto"/>
               <w:right w:val="single" w:sz="4" w:space="0" w:color="000000"/>
             </w:tcBorders>
             <w:shd w:val="clear" w:color="auto" w:fill="D5DCE4" w:themeFill="text2" w:themeFillTint="33"/>
@@ -1016,14 +1009,7 @@
                 <w:rFonts w:eastAsia="Times New Roman" w:cs="Arial"/>
                 <w:lang w:val="fr-FR" w:eastAsia="fr-CA"/>
               </w:rPr>
-              <w:t>Une indication dans le chat indique au joueur qu</w:t>
-            </w:r>
-            <w:r>
-              <w:rPr>
-                <w:rFonts w:eastAsia="Times New Roman" w:cs="Arial"/>
-                <w:lang w:val="fr-FR" w:eastAsia="fr-CA"/>
-              </w:rPr>
-              <w:t>’il a été désigné pour mourir. Une fenêtre contenant la liste des joueurs vivant apparait. Une indication dans le chat indique que le joueur doit sélectionner quelqu’un à tuer.</w:t>
+              <w:t xml:space="preserve">L’utilisateur choisit un pseudo « testChasseur » et clique sur le bouton « Se connecter ». </w:t>
             </w:r>
           </w:p>
         </w:tc>
@@ -1034,20 +1020,29 @@
         </w:trPr>
         <w:tc>
           <w:tcPr>
-            <w:tcW w:w="0" w:type="auto"/>
+            <w:tcW w:w="2268" w:type="dxa"/>
             <w:vMerge/>
             <w:tcBorders>
               <w:top w:val="single" w:sz="4" w:space="0" w:color="000000"/>
               <w:left w:val="single" w:sz="4" w:space="0" w:color="000000"/>
-              <w:bottom w:val="single" w:sz="4" w:space="0" w:color="auto"/>
-              <w:right w:val="single" w:sz="4" w:space="0" w:color="000000"/>
-            </w:tcBorders>
+              <w:right w:val="single" w:sz="4" w:space="0" w:color="000000"/>
+            </w:tcBorders>
+            <w:shd w:val="clear" w:color="auto" w:fill="D5DCE4" w:themeFill="text2" w:themeFillTint="33"/>
+            <w:tcMar>
+              <w:top w:w="9" w:type="dxa"/>
+              <w:left w:w="9" w:type="dxa"/>
+              <w:bottom w:w="0" w:type="dxa"/>
+              <w:right w:w="9" w:type="dxa"/>
+            </w:tcMar>
             <w:vAlign w:val="center"/>
-            <w:hideMark/>
-          </w:tcPr>
-          <w:p>
-            <w:pPr>
-              <w:spacing w:after="0" w:line="240" w:lineRule="auto"/>
+          </w:tcPr>
+          <w:p>
+            <w:pPr>
+              <w:spacing w:after="0"/>
+              <w:rPr>
+                <w:b/>
+                <w:bCs/>
+              </w:rPr>
             </w:pPr>
           </w:p>
         </w:tc>
@@ -1066,7 +1061,6 @@
               <w:bottom w:w="0" w:type="dxa"/>
               <w:right w:w="9" w:type="dxa"/>
             </w:tcMar>
-            <w:hideMark/>
           </w:tcPr>
           <w:p>
             <w:pPr>
@@ -1100,7 +1094,6 @@
               <w:bottom w:w="0" w:type="dxa"/>
               <w:right w:w="9" w:type="dxa"/>
             </w:tcMar>
-            <w:hideMark/>
           </w:tcPr>
           <w:p>
             <w:pPr>
@@ -1115,7 +1108,7 @@
                 <w:rFonts w:eastAsia="Times New Roman" w:cs="Arial"/>
                 <w:lang w:val="fr-FR" w:eastAsia="fr-CA"/>
               </w:rPr>
-              <w:t>Le joueur clique sur un joueur dans la fenêtre contenant la liste des joueurs.</w:t>
+              <w:t>L’écran d’accueil se ferme et la page « Salon de jeu » apparaît, l’utilisateur attend que le salon se remplisse.</w:t>
             </w:r>
           </w:p>
         </w:tc>
@@ -1129,9 +1122,7 @@
             <w:tcW w:w="0" w:type="auto"/>
             <w:vMerge/>
             <w:tcBorders>
-              <w:top w:val="single" w:sz="4" w:space="0" w:color="000000"/>
-              <w:left w:val="single" w:sz="4" w:space="0" w:color="000000"/>
-              <w:bottom w:val="single" w:sz="4" w:space="0" w:color="auto"/>
+              <w:left w:val="single" w:sz="4" w:space="0" w:color="000000"/>
               <w:right w:val="single" w:sz="4" w:space="0" w:color="000000"/>
             </w:tcBorders>
             <w:vAlign w:val="center"/>
@@ -1158,34 +1149,7 @@
               <w:bottom w:w="0" w:type="dxa"/>
               <w:right w:w="9" w:type="dxa"/>
             </w:tcMar>
-          </w:tcPr>
-          <w:p>
-            <w:pPr>
-              <w:spacing w:after="0" w:line="240" w:lineRule="auto"/>
-              <w:rPr>
-                <w:rFonts w:eastAsia="Times New Roman" w:cs="Arial"/>
-                <w:lang w:eastAsia="fr-CA"/>
-              </w:rPr>
-            </w:pPr>
-            <w:bookmarkStart w:id="0" w:name="_GoBack"/>
-            <w:bookmarkEnd w:id="0"/>
-          </w:p>
-        </w:tc>
-        <w:tc>
-          <w:tcPr>
-            <w:tcW w:w="6095" w:type="dxa"/>
-            <w:tcBorders>
-              <w:top w:val="single" w:sz="4" w:space="0" w:color="000000"/>
-              <w:left w:val="single" w:sz="4" w:space="0" w:color="000000"/>
-              <w:bottom w:val="single" w:sz="4" w:space="0" w:color="000000"/>
-              <w:right w:val="single" w:sz="4" w:space="0" w:color="000000"/>
-            </w:tcBorders>
-            <w:tcMar>
-              <w:top w:w="9" w:type="dxa"/>
-              <w:left w:w="9" w:type="dxa"/>
-              <w:bottom w:w="0" w:type="dxa"/>
-              <w:right w:w="9" w:type="dxa"/>
-            </w:tcMar>
+            <w:hideMark/>
           </w:tcPr>
           <w:p>
             <w:pPr>
@@ -1195,6 +1159,47 @@
                 <w:lang w:val="fr-FR" w:eastAsia="fr-CA"/>
               </w:rPr>
             </w:pPr>
+            <w:r>
+              <w:rPr>
+                <w:rFonts w:eastAsia="Times New Roman" w:cs="Arial"/>
+                <w:lang w:val="fr-FR" w:eastAsia="fr-CA"/>
+              </w:rPr>
+              <w:t>3</w:t>
+            </w:r>
+          </w:p>
+        </w:tc>
+        <w:tc>
+          <w:tcPr>
+            <w:tcW w:w="6095" w:type="dxa"/>
+            <w:tcBorders>
+              <w:top w:val="single" w:sz="4" w:space="0" w:color="000000"/>
+              <w:left w:val="single" w:sz="4" w:space="0" w:color="000000"/>
+              <w:bottom w:val="single" w:sz="4" w:space="0" w:color="000000"/>
+              <w:right w:val="single" w:sz="4" w:space="0" w:color="000000"/>
+            </w:tcBorders>
+            <w:tcMar>
+              <w:top w:w="9" w:type="dxa"/>
+              <w:left w:w="9" w:type="dxa"/>
+              <w:bottom w:w="0" w:type="dxa"/>
+              <w:right w:w="9" w:type="dxa"/>
+            </w:tcMar>
+            <w:hideMark/>
+          </w:tcPr>
+          <w:p>
+            <w:pPr>
+              <w:spacing w:after="0" w:line="240" w:lineRule="auto"/>
+              <w:rPr>
+                <w:rFonts w:eastAsia="Times New Roman" w:cs="Arial"/>
+                <w:lang w:val="fr-FR" w:eastAsia="fr-CA"/>
+              </w:rPr>
+            </w:pPr>
+            <w:r>
+              <w:rPr>
+                <w:rFonts w:eastAsia="Times New Roman" w:cs="Arial"/>
+                <w:lang w:val="fr-FR" w:eastAsia="fr-CA"/>
+              </w:rPr>
+              <w:t>Le salon indique dans le chat « La partie va commencer » et l’utilisateur reçoit la carte « Chasseur »</w:t>
+            </w:r>
           </w:p>
         </w:tc>
       </w:tr>
@@ -1207,9 +1212,7 @@
             <w:tcW w:w="0" w:type="auto"/>
             <w:vMerge/>
             <w:tcBorders>
-              <w:top w:val="single" w:sz="4" w:space="0" w:color="000000"/>
-              <w:left w:val="single" w:sz="4" w:space="0" w:color="000000"/>
-              <w:bottom w:val="single" w:sz="4" w:space="0" w:color="auto"/>
+              <w:left w:val="single" w:sz="4" w:space="0" w:color="000000"/>
               <w:right w:val="single" w:sz="4" w:space="0" w:color="000000"/>
             </w:tcBorders>
             <w:vAlign w:val="center"/>
@@ -1242,9 +1245,16 @@
               <w:spacing w:after="0" w:line="240" w:lineRule="auto"/>
               <w:rPr>
                 <w:rFonts w:eastAsia="Times New Roman" w:cs="Arial"/>
-                <w:lang w:eastAsia="fr-CA"/>
-              </w:rPr>
-            </w:pPr>
+                <w:lang w:val="fr-FR" w:eastAsia="fr-CA"/>
+              </w:rPr>
+            </w:pPr>
+            <w:r>
+              <w:rPr>
+                <w:rFonts w:eastAsia="Times New Roman" w:cs="Arial"/>
+                <w:lang w:val="fr-FR" w:eastAsia="fr-CA"/>
+              </w:rPr>
+              <w:t>4</w:t>
+            </w:r>
           </w:p>
         </w:tc>
         <w:tc>
@@ -1268,9 +1278,16 @@
               <w:spacing w:after="0" w:line="240" w:lineRule="auto"/>
               <w:rPr>
                 <w:rFonts w:eastAsia="Times New Roman" w:cs="Arial"/>
-                <w:lang w:eastAsia="fr-CA"/>
-              </w:rPr>
-            </w:pPr>
+                <w:lang w:val="fr-FR" w:eastAsia="fr-CA"/>
+              </w:rPr>
+            </w:pPr>
+            <w:r>
+              <w:rPr>
+                <w:rFonts w:eastAsia="Times New Roman" w:cs="Arial"/>
+                <w:lang w:val="fr-FR" w:eastAsia="fr-CA"/>
+              </w:rPr>
+              <w:t>L’utilisateur observe le déroulement de la partie en attendant le jour.</w:t>
+            </w:r>
           </w:p>
         </w:tc>
       </w:tr>
@@ -1283,9 +1300,7 @@
             <w:tcW w:w="0" w:type="auto"/>
             <w:vMerge/>
             <w:tcBorders>
-              <w:top w:val="single" w:sz="4" w:space="0" w:color="000000"/>
-              <w:left w:val="single" w:sz="4" w:space="0" w:color="000000"/>
-              <w:bottom w:val="single" w:sz="4" w:space="0" w:color="auto"/>
+              <w:left w:val="single" w:sz="4" w:space="0" w:color="000000"/>
               <w:right w:val="single" w:sz="4" w:space="0" w:color="000000"/>
             </w:tcBorders>
             <w:vAlign w:val="center"/>
@@ -1318,9 +1333,16 @@
               <w:spacing w:after="0" w:line="240" w:lineRule="auto"/>
               <w:rPr>
                 <w:rFonts w:eastAsia="Times New Roman" w:cs="Arial"/>
-                <w:lang w:eastAsia="fr-CA"/>
-              </w:rPr>
-            </w:pPr>
+                <w:lang w:val="fr-FR" w:eastAsia="fr-CA"/>
+              </w:rPr>
+            </w:pPr>
+            <w:r>
+              <w:rPr>
+                <w:rFonts w:eastAsia="Times New Roman" w:cs="Arial"/>
+                <w:lang w:val="fr-FR" w:eastAsia="fr-CA"/>
+              </w:rPr>
+              <w:t>5</w:t>
+            </w:r>
           </w:p>
         </w:tc>
         <w:tc>
@@ -1344,9 +1366,30 @@
               <w:spacing w:after="0" w:line="240" w:lineRule="auto"/>
               <w:rPr>
                 <w:rFonts w:eastAsia="Times New Roman" w:cs="Arial"/>
-                <w:lang w:eastAsia="fr-CA"/>
-              </w:rPr>
-            </w:pPr>
+                <w:lang w:val="fr-FR" w:eastAsia="fr-CA"/>
+              </w:rPr>
+            </w:pPr>
+            <w:r>
+              <w:rPr>
+                <w:rFonts w:eastAsia="Times New Roman" w:cs="Arial"/>
+                <w:lang w:val="fr-FR" w:eastAsia="fr-CA"/>
+              </w:rPr>
+              <w:t xml:space="preserve">La phrase « Le jour se lève, personne n’a été tué » apparaît dans le chat, puis </w:t>
+            </w:r>
+            <w:r>
+              <w:rPr>
+                <w:rFonts w:eastAsia="Times New Roman" w:cs="Arial"/>
+                <w:lang w:val="fr-FR" w:eastAsia="fr-CA"/>
+              </w:rPr>
+              <w:t>« Les joueurs peuvent voter pour éliminer quelqu’un »</w:t>
+            </w:r>
+            <w:r>
+              <w:rPr>
+                <w:rFonts w:eastAsia="Times New Roman" w:cs="Arial"/>
+                <w:lang w:val="fr-FR" w:eastAsia="fr-CA"/>
+              </w:rPr>
+              <w:t>.</w:t>
+            </w:r>
           </w:p>
         </w:tc>
       </w:tr>
@@ -1359,9 +1402,7 @@
             <w:tcW w:w="0" w:type="auto"/>
             <w:vMerge/>
             <w:tcBorders>
-              <w:top w:val="single" w:sz="4" w:space="0" w:color="000000"/>
-              <w:left w:val="single" w:sz="4" w:space="0" w:color="000000"/>
-              <w:bottom w:val="single" w:sz="4" w:space="0" w:color="auto"/>
+              <w:left w:val="single" w:sz="4" w:space="0" w:color="000000"/>
               <w:right w:val="single" w:sz="4" w:space="0" w:color="000000"/>
             </w:tcBorders>
             <w:vAlign w:val="center"/>
@@ -1379,20 +1420,31 @@
             <w:tcBorders>
               <w:top w:val="single" w:sz="4" w:space="0" w:color="000000"/>
               <w:left w:val="single" w:sz="4" w:space="0" w:color="000000"/>
-              <w:bottom w:val="single" w:sz="4" w:space="0" w:color="auto"/>
-              <w:right w:val="single" w:sz="4" w:space="0" w:color="000000"/>
-            </w:tcBorders>
-            <w:tcMar>
-              <w:top w:w="9" w:type="dxa"/>
-              <w:left w:w="9" w:type="dxa"/>
-              <w:bottom w:w="0" w:type="dxa"/>
-              <w:right w:w="9" w:type="dxa"/>
-            </w:tcMar>
-          </w:tcPr>
-          <w:p>
-            <w:pPr>
-              <w:spacing w:after="0"/>
-            </w:pPr>
+              <w:bottom w:val="single" w:sz="4" w:space="0" w:color="000000"/>
+              <w:right w:val="single" w:sz="4" w:space="0" w:color="000000"/>
+            </w:tcBorders>
+            <w:tcMar>
+              <w:top w:w="9" w:type="dxa"/>
+              <w:left w:w="9" w:type="dxa"/>
+              <w:bottom w:w="0" w:type="dxa"/>
+              <w:right w:w="9" w:type="dxa"/>
+            </w:tcMar>
+          </w:tcPr>
+          <w:p>
+            <w:pPr>
+              <w:spacing w:after="0" w:line="240" w:lineRule="auto"/>
+              <w:rPr>
+                <w:rFonts w:eastAsia="Times New Roman" w:cs="Arial"/>
+                <w:lang w:val="fr-FR" w:eastAsia="fr-CA"/>
+              </w:rPr>
+            </w:pPr>
+            <w:r>
+              <w:rPr>
+                <w:rFonts w:eastAsia="Times New Roman" w:cs="Arial"/>
+                <w:lang w:val="fr-FR" w:eastAsia="fr-CA"/>
+              </w:rPr>
+              <w:t>6</w:t>
+            </w:r>
           </w:p>
         </w:tc>
         <w:tc>
@@ -1401,137 +1453,30 @@
             <w:tcBorders>
               <w:top w:val="single" w:sz="4" w:space="0" w:color="000000"/>
               <w:left w:val="single" w:sz="4" w:space="0" w:color="000000"/>
-              <w:bottom w:val="single" w:sz="4" w:space="0" w:color="auto"/>
-              <w:right w:val="single" w:sz="4" w:space="0" w:color="000000"/>
-            </w:tcBorders>
-            <w:tcMar>
-              <w:top w:w="9" w:type="dxa"/>
-              <w:left w:w="9" w:type="dxa"/>
-              <w:bottom w:w="0" w:type="dxa"/>
-              <w:right w:w="9" w:type="dxa"/>
-            </w:tcMar>
-          </w:tcPr>
-          <w:p>
-            <w:pPr>
-              <w:spacing w:after="0"/>
-            </w:pPr>
-          </w:p>
-        </w:tc>
-      </w:tr>
-    </w:tbl>
-    <w:p/>
-    <w:tbl>
-      <w:tblPr>
-        <w:tblW w:w="9072" w:type="dxa"/>
-        <w:tblInd w:w="9" w:type="dxa"/>
-        <w:tblCellMar>
-          <w:left w:w="0" w:type="dxa"/>
-          <w:right w:w="0" w:type="dxa"/>
-        </w:tblCellMar>
-        <w:tblLook w:val="0600" w:firstRow="0" w:lastRow="0" w:firstColumn="0" w:lastColumn="0" w:noHBand="1" w:noVBand="1"/>
-      </w:tblPr>
-      <w:tblGrid>
-        <w:gridCol w:w="2268"/>
-        <w:gridCol w:w="709"/>
-        <w:gridCol w:w="6095"/>
-      </w:tblGrid>
-      <w:tr>
-        <w:trPr>
-          <w:trHeight w:val="261"/>
-        </w:trPr>
-        <w:tc>
-          <w:tcPr>
-            <w:tcW w:w="2268" w:type="dxa"/>
-            <w:tcBorders>
-              <w:top w:val="single" w:sz="4" w:space="0" w:color="000000"/>
-              <w:left w:val="single" w:sz="4" w:space="0" w:color="000000"/>
-              <w:bottom w:val="single" w:sz="4" w:space="0" w:color="000000"/>
-              <w:right w:val="single" w:sz="4" w:space="0" w:color="000000"/>
-            </w:tcBorders>
-            <w:shd w:val="clear" w:color="auto" w:fill="D5DCE4" w:themeFill="text2" w:themeFillTint="33"/>
-            <w:tcMar>
-              <w:top w:w="9" w:type="dxa"/>
-              <w:left w:w="9" w:type="dxa"/>
-              <w:bottom w:w="0" w:type="dxa"/>
-              <w:right w:w="9" w:type="dxa"/>
-            </w:tcMar>
-            <w:vAlign w:val="center"/>
-            <w:hideMark/>
-          </w:tcPr>
-          <w:p>
-            <w:pPr>
-              <w:spacing w:after="0"/>
-            </w:pPr>
-            <w:r>
-              <w:rPr>
-                <w:b/>
-                <w:bCs/>
-              </w:rPr>
-              <w:t>Scénarios alternatifs</w:t>
-            </w:r>
-          </w:p>
-        </w:tc>
-        <w:tc>
-          <w:tcPr>
-            <w:tcW w:w="709" w:type="dxa"/>
-            <w:tcBorders>
-              <w:top w:val="single" w:sz="4" w:space="0" w:color="000000"/>
-              <w:left w:val="single" w:sz="4" w:space="0" w:color="000000"/>
-              <w:bottom w:val="single" w:sz="4" w:space="0" w:color="000000"/>
-              <w:right w:val="single" w:sz="4" w:space="0" w:color="000000"/>
-            </w:tcBorders>
-            <w:shd w:val="clear" w:color="auto" w:fill="D5DCE4" w:themeFill="text2" w:themeFillTint="33"/>
-            <w:tcMar>
-              <w:top w:w="9" w:type="dxa"/>
-              <w:left w:w="9" w:type="dxa"/>
-              <w:bottom w:w="0" w:type="dxa"/>
-              <w:right w:w="9" w:type="dxa"/>
-            </w:tcMar>
-            <w:vAlign w:val="center"/>
-            <w:hideMark/>
-          </w:tcPr>
-          <w:p>
-            <w:pPr>
-              <w:spacing w:after="0"/>
-            </w:pPr>
-            <w:r>
-              <w:rPr>
-                <w:b/>
-                <w:bCs/>
-              </w:rPr>
-              <w:t>Étape</w:t>
-            </w:r>
-          </w:p>
-        </w:tc>
-        <w:tc>
-          <w:tcPr>
-            <w:tcW w:w="6095" w:type="dxa"/>
-            <w:tcBorders>
-              <w:top w:val="single" w:sz="4" w:space="0" w:color="000000"/>
-              <w:left w:val="single" w:sz="4" w:space="0" w:color="000000"/>
-              <w:bottom w:val="single" w:sz="4" w:space="0" w:color="000000"/>
-              <w:right w:val="single" w:sz="4" w:space="0" w:color="000000"/>
-            </w:tcBorders>
-            <w:shd w:val="clear" w:color="auto" w:fill="D5DCE4" w:themeFill="text2" w:themeFillTint="33"/>
-            <w:tcMar>
-              <w:top w:w="9" w:type="dxa"/>
-              <w:left w:w="9" w:type="dxa"/>
-              <w:bottom w:w="0" w:type="dxa"/>
-              <w:right w:w="9" w:type="dxa"/>
-            </w:tcMar>
-            <w:vAlign w:val="center"/>
-            <w:hideMark/>
-          </w:tcPr>
-          <w:p>
-            <w:pPr>
-              <w:spacing w:after="0"/>
-            </w:pPr>
-            <w:r>
-              <w:rPr>
-                <w:b/>
-                <w:bCs/>
-              </w:rPr>
-              <w:t>Actions</w:t>
+              <w:bottom w:val="single" w:sz="4" w:space="0" w:color="000000"/>
+              <w:right w:val="single" w:sz="4" w:space="0" w:color="000000"/>
+            </w:tcBorders>
+            <w:tcMar>
+              <w:top w:w="9" w:type="dxa"/>
+              <w:left w:w="9" w:type="dxa"/>
+              <w:bottom w:w="0" w:type="dxa"/>
+              <w:right w:w="9" w:type="dxa"/>
+            </w:tcMar>
+          </w:tcPr>
+          <w:p>
+            <w:pPr>
+              <w:spacing w:after="0" w:line="240" w:lineRule="auto"/>
+              <w:rPr>
+                <w:rFonts w:eastAsia="Times New Roman" w:cs="Arial"/>
+                <w:lang w:val="fr-FR" w:eastAsia="fr-CA"/>
+              </w:rPr>
+            </w:pPr>
+            <w:r>
+              <w:rPr>
+                <w:rFonts w:eastAsia="Times New Roman" w:cs="Arial"/>
+                <w:lang w:val="fr-FR" w:eastAsia="fr-CA"/>
+              </w:rPr>
+              <w:t>Le bouton « Voter » apparaît ainsi qu’un compte à rebours.</w:t>
             </w:r>
           </w:p>
         </w:tc>
@@ -1542,71 +1487,19 @@
         </w:trPr>
         <w:tc>
           <w:tcPr>
-            <w:tcW w:w="2268" w:type="dxa"/>
-            <w:vMerge w:val="restart"/>
-            <w:tcBorders>
-              <w:top w:val="single" w:sz="4" w:space="0" w:color="000000"/>
-              <w:left w:val="single" w:sz="4" w:space="0" w:color="000000"/>
-              <w:bottom w:val="single" w:sz="4" w:space="0" w:color="000000"/>
-              <w:right w:val="single" w:sz="4" w:space="0" w:color="000000"/>
-            </w:tcBorders>
-            <w:shd w:val="clear" w:color="auto" w:fill="D5DCE4" w:themeFill="text2" w:themeFillTint="33"/>
-            <w:tcMar>
-              <w:top w:w="9" w:type="dxa"/>
-              <w:left w:w="9" w:type="dxa"/>
-              <w:bottom w:w="0" w:type="dxa"/>
-              <w:right w:w="9" w:type="dxa"/>
-            </w:tcMar>
+            <w:tcW w:w="0" w:type="auto"/>
+            <w:vMerge/>
+            <w:tcBorders>
+              <w:left w:val="single" w:sz="4" w:space="0" w:color="000000"/>
+              <w:right w:val="single" w:sz="4" w:space="0" w:color="000000"/>
+            </w:tcBorders>
             <w:vAlign w:val="center"/>
             <w:hideMark/>
           </w:tcPr>
           <w:p>
             <w:pPr>
-              <w:spacing w:after="0"/>
-            </w:pPr>
-            <w:r>
-              <w:rPr>
-                <w:b/>
-                <w:bCs/>
-              </w:rPr>
-              <w:t> </w:t>
-            </w:r>
-          </w:p>
-          <w:p>
-            <w:pPr>
-              <w:spacing w:after="0"/>
-            </w:pPr>
-            <w:r>
-              <w:rPr>
-                <w:b/>
-                <w:bCs/>
-              </w:rPr>
-              <w:t> </w:t>
-            </w:r>
-          </w:p>
-          <w:p>
-            <w:pPr>
-              <w:spacing w:after="0"/>
-            </w:pPr>
-            <w:r>
-              <w:rPr>
-                <w:b/>
-                <w:bCs/>
-              </w:rPr>
-              <w:t> </w:t>
-            </w:r>
-          </w:p>
-          <w:p>
-            <w:pPr>
-              <w:spacing w:after="0"/>
-            </w:pPr>
-            <w:r>
-              <w:rPr>
-                <w:b/>
-                <w:bCs/>
-              </w:rPr>
-              <w:t> </w:t>
-            </w:r>
+              <w:spacing w:after="0" w:line="240" w:lineRule="auto"/>
+            </w:pPr>
           </w:p>
         </w:tc>
         <w:tc>
@@ -1627,12 +1520,17 @@
           </w:tcPr>
           <w:p>
             <w:pPr>
-              <w:spacing w:after="0" w:line="240" w:lineRule="auto"/>
-              <w:rPr>
-                <w:rFonts w:eastAsia="Times New Roman" w:cs="Arial"/>
-                <w:lang w:eastAsia="fr-CA"/>
-              </w:rPr>
-            </w:pPr>
+              <w:spacing w:after="0"/>
+              <w:rPr>
+                <w:lang w:val="fr-FR"/>
+              </w:rPr>
+            </w:pPr>
+            <w:r>
+              <w:rPr>
+                <w:lang w:val="fr-FR"/>
+              </w:rPr>
+              <w:t>7</w:t>
+            </w:r>
           </w:p>
         </w:tc>
         <w:tc>
@@ -1653,12 +1551,17 @@
           </w:tcPr>
           <w:p>
             <w:pPr>
-              <w:spacing w:after="0" w:line="240" w:lineRule="auto"/>
-              <w:rPr>
-                <w:rFonts w:eastAsia="Times New Roman" w:cs="Arial"/>
-                <w:lang w:eastAsia="fr-CA"/>
-              </w:rPr>
-            </w:pPr>
+              <w:spacing w:after="0"/>
+              <w:rPr>
+                <w:lang w:val="fr-FR"/>
+              </w:rPr>
+            </w:pPr>
+            <w:r>
+              <w:rPr>
+                <w:lang w:val="fr-FR"/>
+              </w:rPr>
+              <w:t>L’utilisateur clique sur le bouton « Voter »</w:t>
+            </w:r>
           </w:p>
         </w:tc>
       </w:tr>
@@ -1671,13 +1574,10 @@
             <w:tcW w:w="0" w:type="auto"/>
             <w:vMerge/>
             <w:tcBorders>
-              <w:top w:val="single" w:sz="4" w:space="0" w:color="000000"/>
-              <w:left w:val="single" w:sz="4" w:space="0" w:color="000000"/>
-              <w:bottom w:val="single" w:sz="4" w:space="0" w:color="000000"/>
+              <w:left w:val="single" w:sz="4" w:space="0" w:color="000000"/>
               <w:right w:val="single" w:sz="4" w:space="0" w:color="000000"/>
             </w:tcBorders>
             <w:vAlign w:val="center"/>
-            <w:hideMark/>
           </w:tcPr>
           <w:p>
             <w:pPr>
@@ -1703,12 +1603,17 @@
           </w:tcPr>
           <w:p>
             <w:pPr>
-              <w:spacing w:after="0" w:line="240" w:lineRule="auto"/>
-              <w:rPr>
-                <w:rFonts w:eastAsia="Times New Roman" w:cs="Arial"/>
-                <w:lang w:eastAsia="fr-CA"/>
-              </w:rPr>
-            </w:pPr>
+              <w:spacing w:after="0"/>
+              <w:rPr>
+                <w:lang w:val="fr-FR"/>
+              </w:rPr>
+            </w:pPr>
+            <w:r>
+              <w:rPr>
+                <w:lang w:val="fr-FR"/>
+              </w:rPr>
+              <w:t>8</w:t>
+            </w:r>
           </w:p>
         </w:tc>
         <w:tc>
@@ -1729,12 +1634,17 @@
           </w:tcPr>
           <w:p>
             <w:pPr>
-              <w:spacing w:after="0" w:line="240" w:lineRule="auto"/>
-              <w:rPr>
-                <w:rFonts w:eastAsia="Times New Roman" w:cs="Arial"/>
-                <w:lang w:eastAsia="fr-CA"/>
-              </w:rPr>
-            </w:pPr>
+              <w:spacing w:after="0"/>
+              <w:rPr>
+                <w:lang w:val="fr-FR"/>
+              </w:rPr>
+            </w:pPr>
+            <w:r>
+              <w:rPr>
+                <w:lang w:val="fr-FR"/>
+              </w:rPr>
+              <w:t>La fenêtre « Actions du jour » apparaît.</w:t>
+            </w:r>
           </w:p>
         </w:tc>
       </w:tr>
@@ -1747,13 +1657,10 @@
             <w:tcW w:w="0" w:type="auto"/>
             <w:vMerge/>
             <w:tcBorders>
-              <w:top w:val="single" w:sz="4" w:space="0" w:color="000000"/>
-              <w:left w:val="single" w:sz="4" w:space="0" w:color="000000"/>
-              <w:bottom w:val="single" w:sz="4" w:space="0" w:color="000000"/>
+              <w:left w:val="single" w:sz="4" w:space="0" w:color="000000"/>
               <w:right w:val="single" w:sz="4" w:space="0" w:color="000000"/>
             </w:tcBorders>
             <w:vAlign w:val="center"/>
-            <w:hideMark/>
           </w:tcPr>
           <w:p>
             <w:pPr>
@@ -1779,12 +1686,17 @@
           </w:tcPr>
           <w:p>
             <w:pPr>
-              <w:spacing w:after="0" w:line="240" w:lineRule="auto"/>
-              <w:rPr>
-                <w:rFonts w:eastAsia="Times New Roman" w:cs="Arial"/>
-                <w:lang w:eastAsia="fr-CA"/>
-              </w:rPr>
-            </w:pPr>
+              <w:spacing w:after="0"/>
+              <w:rPr>
+                <w:lang w:val="fr-FR"/>
+              </w:rPr>
+            </w:pPr>
+            <w:r>
+              <w:rPr>
+                <w:lang w:val="fr-FR"/>
+              </w:rPr>
+              <w:t>9</w:t>
+            </w:r>
           </w:p>
         </w:tc>
         <w:tc>
@@ -1805,12 +1717,35 @@
           </w:tcPr>
           <w:p>
             <w:pPr>
-              <w:spacing w:after="0" w:line="240" w:lineRule="auto"/>
-              <w:rPr>
-                <w:rFonts w:eastAsia="Times New Roman" w:cs="Arial"/>
-                <w:lang w:eastAsia="fr-CA"/>
-              </w:rPr>
-            </w:pPr>
+              <w:spacing w:after="0"/>
+              <w:rPr>
+                <w:lang w:val="fr-FR"/>
+              </w:rPr>
+            </w:pPr>
+            <w:r>
+              <w:rPr>
+                <w:lang w:val="fr-FR"/>
+              </w:rPr>
+              <w:t>L’utilisateur sélectionne un joueur dans la « Liste des joueurs vivants »</w:t>
+            </w:r>
+            <w:r>
+              <w:rPr>
+                <w:lang w:val="fr-FR"/>
+              </w:rPr>
+              <w:t xml:space="preserve"> et clique sur le bouton « </w:t>
+            </w:r>
+            <w:r>
+              <w:rPr>
+                <w:lang w:val="fr-FR"/>
+              </w:rPr>
+              <w:t>OK</w:t>
+            </w:r>
+            <w:r>
+              <w:rPr>
+                <w:lang w:val="fr-FR"/>
+              </w:rPr>
+              <w:t> ».</w:t>
+            </w:r>
           </w:p>
         </w:tc>
       </w:tr>
@@ -1823,13 +1758,10 @@
             <w:tcW w:w="0" w:type="auto"/>
             <w:vMerge/>
             <w:tcBorders>
-              <w:top w:val="single" w:sz="4" w:space="0" w:color="000000"/>
-              <w:left w:val="single" w:sz="4" w:space="0" w:color="000000"/>
-              <w:bottom w:val="single" w:sz="4" w:space="0" w:color="000000"/>
+              <w:left w:val="single" w:sz="4" w:space="0" w:color="000000"/>
               <w:right w:val="single" w:sz="4" w:space="0" w:color="000000"/>
             </w:tcBorders>
             <w:vAlign w:val="center"/>
-            <w:hideMark/>
           </w:tcPr>
           <w:p>
             <w:pPr>
@@ -1855,14 +1787,17 @@
           </w:tcPr>
           <w:p>
             <w:pPr>
-              <w:spacing w:after="0" w:line="240" w:lineRule="auto"/>
-              <w:rPr>
-                <w:rFonts w:ascii="Arial" w:eastAsia="Times New Roman" w:hAnsi="Arial" w:cs="Arial"/>
-                <w:sz w:val="26"/>
-                <w:szCs w:val="36"/>
-                <w:lang w:eastAsia="fr-CA"/>
-              </w:rPr>
-            </w:pPr>
+              <w:spacing w:after="0"/>
+              <w:rPr>
+                <w:lang w:val="fr-FR"/>
+              </w:rPr>
+            </w:pPr>
+            <w:r>
+              <w:rPr>
+                <w:lang w:val="fr-FR"/>
+              </w:rPr>
+              <w:t>10</w:t>
+            </w:r>
           </w:p>
         </w:tc>
         <w:tc>
@@ -1883,14 +1818,17 @@
           </w:tcPr>
           <w:p>
             <w:pPr>
-              <w:spacing w:after="0" w:line="240" w:lineRule="auto"/>
-              <w:rPr>
-                <w:rFonts w:ascii="Arial" w:eastAsia="Times New Roman" w:hAnsi="Arial" w:cs="Arial"/>
-                <w:sz w:val="26"/>
-                <w:szCs w:val="36"/>
-                <w:lang w:eastAsia="fr-CA"/>
-              </w:rPr>
-            </w:pPr>
+              <w:spacing w:after="0"/>
+              <w:rPr>
+                <w:lang w:val="fr-FR"/>
+              </w:rPr>
+            </w:pPr>
+            <w:r>
+              <w:rPr>
+                <w:lang w:val="fr-FR"/>
+              </w:rPr>
+              <w:t>La fenêtre « Actions du jour » se ferme.</w:t>
+            </w:r>
           </w:p>
         </w:tc>
       </w:tr>
@@ -1903,13 +1841,10 @@
             <w:tcW w:w="0" w:type="auto"/>
             <w:vMerge/>
             <w:tcBorders>
-              <w:top w:val="single" w:sz="4" w:space="0" w:color="000000"/>
-              <w:left w:val="single" w:sz="4" w:space="0" w:color="000000"/>
-              <w:bottom w:val="single" w:sz="4" w:space="0" w:color="000000"/>
+              <w:left w:val="single" w:sz="4" w:space="0" w:color="000000"/>
               <w:right w:val="single" w:sz="4" w:space="0" w:color="000000"/>
             </w:tcBorders>
             <w:vAlign w:val="center"/>
-            <w:hideMark/>
           </w:tcPr>
           <w:p>
             <w:pPr>
@@ -1935,14 +1870,106 @@
           </w:tcPr>
           <w:p>
             <w:pPr>
+              <w:spacing w:after="0"/>
+              <w:rPr>
+                <w:lang w:val="fr-FR"/>
+              </w:rPr>
+            </w:pPr>
+            <w:r>
+              <w:rPr>
+                <w:lang w:val="fr-FR"/>
+              </w:rPr>
+              <w:t>11</w:t>
+            </w:r>
+          </w:p>
+        </w:tc>
+        <w:tc>
+          <w:tcPr>
+            <w:tcW w:w="6095" w:type="dxa"/>
+            <w:tcBorders>
+              <w:top w:val="single" w:sz="4" w:space="0" w:color="000000"/>
+              <w:left w:val="single" w:sz="4" w:space="0" w:color="000000"/>
+              <w:bottom w:val="single" w:sz="4" w:space="0" w:color="000000"/>
+              <w:right w:val="single" w:sz="4" w:space="0" w:color="000000"/>
+            </w:tcBorders>
+            <w:tcMar>
+              <w:top w:w="9" w:type="dxa"/>
+              <w:left w:w="9" w:type="dxa"/>
+              <w:bottom w:w="0" w:type="dxa"/>
+              <w:right w:w="9" w:type="dxa"/>
+            </w:tcMar>
+          </w:tcPr>
+          <w:p>
+            <w:pPr>
+              <w:spacing w:after="0"/>
+              <w:rPr>
+                <w:lang w:val="fr-FR"/>
+              </w:rPr>
+            </w:pPr>
+            <w:r>
+              <w:rPr>
+                <w:lang w:val="fr-FR"/>
+              </w:rPr>
+              <w:t>Le compte à r</w:t>
+            </w:r>
+            <w:r>
+              <w:rPr>
+                <w:lang w:val="fr-FR"/>
+              </w:rPr>
+              <w:t>ebours arrive à son terme, et le bouton « Voter » disparaît.</w:t>
+            </w:r>
+          </w:p>
+        </w:tc>
+      </w:tr>
+      <w:tr>
+        <w:trPr>
+          <w:trHeight w:val="261"/>
+        </w:trPr>
+        <w:tc>
+          <w:tcPr>
+            <w:tcW w:w="0" w:type="auto"/>
+            <w:vMerge/>
+            <w:tcBorders>
+              <w:left w:val="single" w:sz="4" w:space="0" w:color="000000"/>
+              <w:right w:val="single" w:sz="4" w:space="0" w:color="000000"/>
+            </w:tcBorders>
+            <w:vAlign w:val="center"/>
+          </w:tcPr>
+          <w:p>
+            <w:pPr>
               <w:spacing w:after="0" w:line="240" w:lineRule="auto"/>
-              <w:rPr>
-                <w:rFonts w:ascii="Arial" w:eastAsia="Times New Roman" w:hAnsi="Arial" w:cs="Arial"/>
-                <w:sz w:val="26"/>
-                <w:szCs w:val="36"/>
-                <w:lang w:eastAsia="fr-CA"/>
-              </w:rPr>
-            </w:pPr>
+            </w:pPr>
+          </w:p>
+        </w:tc>
+        <w:tc>
+          <w:tcPr>
+            <w:tcW w:w="709" w:type="dxa"/>
+            <w:tcBorders>
+              <w:top w:val="single" w:sz="4" w:space="0" w:color="000000"/>
+              <w:left w:val="single" w:sz="4" w:space="0" w:color="000000"/>
+              <w:bottom w:val="single" w:sz="4" w:space="0" w:color="000000"/>
+              <w:right w:val="single" w:sz="4" w:space="0" w:color="000000"/>
+            </w:tcBorders>
+            <w:tcMar>
+              <w:top w:w="9" w:type="dxa"/>
+              <w:left w:w="9" w:type="dxa"/>
+              <w:bottom w:w="0" w:type="dxa"/>
+              <w:right w:w="9" w:type="dxa"/>
+            </w:tcMar>
+          </w:tcPr>
+          <w:p>
+            <w:pPr>
+              <w:spacing w:after="0"/>
+              <w:rPr>
+                <w:lang w:val="fr-FR"/>
+              </w:rPr>
+            </w:pPr>
+            <w:r>
+              <w:rPr>
+                <w:lang w:val="fr-FR"/>
+              </w:rPr>
+              <w:t>12</w:t>
+            </w:r>
           </w:p>
         </w:tc>
         <w:tc>
@@ -1963,14 +1990,293 @@
           </w:tcPr>
           <w:p>
             <w:pPr>
+              <w:spacing w:after="0"/>
+              <w:rPr>
+                <w:lang w:val="fr-FR"/>
+              </w:rPr>
+            </w:pPr>
+            <w:r>
+              <w:rPr>
+                <w:lang w:val="fr-FR"/>
+              </w:rPr>
+              <w:t xml:space="preserve">Le </w:t>
+            </w:r>
+            <w:r>
+              <w:rPr>
+                <w:lang w:val="fr-FR"/>
+              </w:rPr>
+              <w:t>message « testChasseur a été choisi par le village pour mourir» apparaît dans le chat.</w:t>
+            </w:r>
+          </w:p>
+        </w:tc>
+      </w:tr>
+      <w:tr>
+        <w:trPr>
+          <w:trHeight w:val="261"/>
+        </w:trPr>
+        <w:tc>
+          <w:tcPr>
+            <w:tcW w:w="0" w:type="auto"/>
+            <w:vMerge/>
+            <w:tcBorders>
+              <w:left w:val="single" w:sz="4" w:space="0" w:color="000000"/>
+              <w:right w:val="single" w:sz="4" w:space="0" w:color="000000"/>
+            </w:tcBorders>
+            <w:vAlign w:val="center"/>
+          </w:tcPr>
+          <w:p>
+            <w:pPr>
               <w:spacing w:after="0" w:line="240" w:lineRule="auto"/>
-              <w:rPr>
-                <w:rFonts w:ascii="Arial" w:eastAsia="Times New Roman" w:hAnsi="Arial" w:cs="Arial"/>
-                <w:sz w:val="26"/>
-                <w:szCs w:val="36"/>
-                <w:lang w:eastAsia="fr-CA"/>
-              </w:rPr>
-            </w:pPr>
+            </w:pPr>
+          </w:p>
+        </w:tc>
+        <w:tc>
+          <w:tcPr>
+            <w:tcW w:w="709" w:type="dxa"/>
+            <w:tcBorders>
+              <w:top w:val="single" w:sz="4" w:space="0" w:color="000000"/>
+              <w:left w:val="single" w:sz="4" w:space="0" w:color="000000"/>
+              <w:bottom w:val="single" w:sz="4" w:space="0" w:color="000000"/>
+              <w:right w:val="single" w:sz="4" w:space="0" w:color="000000"/>
+            </w:tcBorders>
+            <w:tcMar>
+              <w:top w:w="9" w:type="dxa"/>
+              <w:left w:w="9" w:type="dxa"/>
+              <w:bottom w:w="0" w:type="dxa"/>
+              <w:right w:w="9" w:type="dxa"/>
+            </w:tcMar>
+          </w:tcPr>
+          <w:p>
+            <w:pPr>
+              <w:spacing w:after="0"/>
+              <w:rPr>
+                <w:lang w:val="fr-FR"/>
+              </w:rPr>
+            </w:pPr>
+            <w:r>
+              <w:rPr>
+                <w:lang w:val="fr-FR"/>
+              </w:rPr>
+              <w:t>13</w:t>
+            </w:r>
+          </w:p>
+        </w:tc>
+        <w:tc>
+          <w:tcPr>
+            <w:tcW w:w="6095" w:type="dxa"/>
+            <w:tcBorders>
+              <w:top w:val="single" w:sz="4" w:space="0" w:color="000000"/>
+              <w:left w:val="single" w:sz="4" w:space="0" w:color="000000"/>
+              <w:bottom w:val="single" w:sz="4" w:space="0" w:color="000000"/>
+              <w:right w:val="single" w:sz="4" w:space="0" w:color="000000"/>
+            </w:tcBorders>
+            <w:tcMar>
+              <w:top w:w="9" w:type="dxa"/>
+              <w:left w:w="9" w:type="dxa"/>
+              <w:bottom w:w="0" w:type="dxa"/>
+              <w:right w:w="9" w:type="dxa"/>
+            </w:tcMar>
+          </w:tcPr>
+          <w:p>
+            <w:pPr>
+              <w:spacing w:after="0"/>
+              <w:rPr>
+                <w:lang w:val="fr-FR"/>
+              </w:rPr>
+            </w:pPr>
+            <w:r>
+              <w:rPr>
+                <w:lang w:val="fr-FR"/>
+              </w:rPr>
+              <w:t>La phrase « Le chasseur a été tué, il dispose de 20 secondes pour désigner une personne qu’il emporte avec lui dans la tombe ».</w:t>
+            </w:r>
+          </w:p>
+        </w:tc>
+      </w:tr>
+      <w:tr>
+        <w:trPr>
+          <w:trHeight w:val="261"/>
+        </w:trPr>
+        <w:tc>
+          <w:tcPr>
+            <w:tcW w:w="0" w:type="auto"/>
+            <w:vMerge/>
+            <w:tcBorders>
+              <w:left w:val="single" w:sz="4" w:space="0" w:color="000000"/>
+              <w:right w:val="single" w:sz="4" w:space="0" w:color="000000"/>
+            </w:tcBorders>
+            <w:vAlign w:val="center"/>
+          </w:tcPr>
+          <w:p>
+            <w:pPr>
+              <w:spacing w:after="0" w:line="240" w:lineRule="auto"/>
+            </w:pPr>
+          </w:p>
+        </w:tc>
+        <w:tc>
+          <w:tcPr>
+            <w:tcW w:w="709" w:type="dxa"/>
+            <w:tcBorders>
+              <w:top w:val="single" w:sz="4" w:space="0" w:color="000000"/>
+              <w:left w:val="single" w:sz="4" w:space="0" w:color="000000"/>
+              <w:bottom w:val="single" w:sz="4" w:space="0" w:color="auto"/>
+              <w:right w:val="single" w:sz="4" w:space="0" w:color="000000"/>
+            </w:tcBorders>
+            <w:tcMar>
+              <w:top w:w="9" w:type="dxa"/>
+              <w:left w:w="9" w:type="dxa"/>
+              <w:bottom w:w="0" w:type="dxa"/>
+              <w:right w:w="9" w:type="dxa"/>
+            </w:tcMar>
+          </w:tcPr>
+          <w:p>
+            <w:pPr>
+              <w:spacing w:after="0"/>
+              <w:rPr>
+                <w:lang w:val="fr-FR"/>
+              </w:rPr>
+            </w:pPr>
+            <w:r>
+              <w:rPr>
+                <w:lang w:val="fr-FR"/>
+              </w:rPr>
+              <w:t>14</w:t>
+            </w:r>
+          </w:p>
+        </w:tc>
+        <w:tc>
+          <w:tcPr>
+            <w:tcW w:w="6095" w:type="dxa"/>
+            <w:tcBorders>
+              <w:top w:val="single" w:sz="4" w:space="0" w:color="000000"/>
+              <w:left w:val="single" w:sz="4" w:space="0" w:color="000000"/>
+              <w:bottom w:val="single" w:sz="4" w:space="0" w:color="auto"/>
+              <w:right w:val="single" w:sz="4" w:space="0" w:color="000000"/>
+            </w:tcBorders>
+            <w:tcMar>
+              <w:top w:w="9" w:type="dxa"/>
+              <w:left w:w="9" w:type="dxa"/>
+              <w:bottom w:w="0" w:type="dxa"/>
+              <w:right w:w="9" w:type="dxa"/>
+            </w:tcMar>
+          </w:tcPr>
+          <w:p>
+            <w:pPr>
+              <w:spacing w:after="0"/>
+              <w:rPr>
+                <w:lang w:val="fr-FR"/>
+              </w:rPr>
+            </w:pPr>
+            <w:r>
+              <w:rPr>
+                <w:lang w:val="fr-FR"/>
+              </w:rPr>
+              <w:t>La fenêtre « Actions du Chasseur »</w:t>
+            </w:r>
+            <w:r>
+              <w:rPr>
+                <w:lang w:val="fr-FR"/>
+              </w:rPr>
+              <w:t xml:space="preserve"> apparaît ainsi qu’un compte à rebours.</w:t>
+            </w:r>
+          </w:p>
+        </w:tc>
+      </w:tr>
+      <w:tr>
+        <w:trPr>
+          <w:trHeight w:val="261"/>
+        </w:trPr>
+        <w:tc>
+          <w:tcPr>
+            <w:tcW w:w="0" w:type="auto"/>
+            <w:vMerge/>
+            <w:tcBorders>
+              <w:left w:val="single" w:sz="4" w:space="0" w:color="000000"/>
+              <w:bottom w:val="single" w:sz="4" w:space="0" w:color="auto"/>
+              <w:right w:val="single" w:sz="4" w:space="0" w:color="000000"/>
+            </w:tcBorders>
+            <w:vAlign w:val="center"/>
+          </w:tcPr>
+          <w:p>
+            <w:pPr>
+              <w:spacing w:after="0" w:line="240" w:lineRule="auto"/>
+            </w:pPr>
+          </w:p>
+        </w:tc>
+        <w:tc>
+          <w:tcPr>
+            <w:tcW w:w="709" w:type="dxa"/>
+            <w:tcBorders>
+              <w:top w:val="single" w:sz="4" w:space="0" w:color="000000"/>
+              <w:left w:val="single" w:sz="4" w:space="0" w:color="000000"/>
+              <w:bottom w:val="single" w:sz="4" w:space="0" w:color="auto"/>
+              <w:right w:val="single" w:sz="4" w:space="0" w:color="000000"/>
+            </w:tcBorders>
+            <w:tcMar>
+              <w:top w:w="9" w:type="dxa"/>
+              <w:left w:w="9" w:type="dxa"/>
+              <w:bottom w:w="0" w:type="dxa"/>
+              <w:right w:w="9" w:type="dxa"/>
+            </w:tcMar>
+          </w:tcPr>
+          <w:p>
+            <w:pPr>
+              <w:spacing w:after="0"/>
+              <w:rPr>
+                <w:lang w:val="fr-FR"/>
+              </w:rPr>
+            </w:pPr>
+            <w:r>
+              <w:rPr>
+                <w:lang w:val="fr-FR"/>
+              </w:rPr>
+              <w:t>15</w:t>
+            </w:r>
+          </w:p>
+        </w:tc>
+        <w:tc>
+          <w:tcPr>
+            <w:tcW w:w="6095" w:type="dxa"/>
+            <w:tcBorders>
+              <w:top w:val="single" w:sz="4" w:space="0" w:color="000000"/>
+              <w:left w:val="single" w:sz="4" w:space="0" w:color="000000"/>
+              <w:bottom w:val="single" w:sz="4" w:space="0" w:color="auto"/>
+              <w:right w:val="single" w:sz="4" w:space="0" w:color="000000"/>
+            </w:tcBorders>
+            <w:tcMar>
+              <w:top w:w="9" w:type="dxa"/>
+              <w:left w:w="9" w:type="dxa"/>
+              <w:bottom w:w="0" w:type="dxa"/>
+              <w:right w:w="9" w:type="dxa"/>
+            </w:tcMar>
+          </w:tcPr>
+          <w:p>
+            <w:pPr>
+              <w:spacing w:after="0"/>
+              <w:rPr>
+                <w:lang w:val="fr-FR"/>
+              </w:rPr>
+            </w:pPr>
+            <w:r>
+              <w:rPr>
+                <w:lang w:val="fr-FR"/>
+              </w:rPr>
+              <w:t>L’utilisateur c</w:t>
+            </w:r>
+            <w:r>
+              <w:rPr>
+                <w:lang w:val="fr-FR"/>
+              </w:rPr>
+              <w:t>hoisit un</w:t>
+            </w:r>
+            <w:bookmarkStart w:id="0" w:name="_GoBack"/>
+            <w:bookmarkEnd w:id="0"/>
+            <w:r>
+              <w:rPr>
+                <w:lang w:val="fr-FR"/>
+              </w:rPr>
+              <w:t xml:space="preserve"> joueur dans la « Liste des joueurs vivants » et clique sur le bouton « OK »</w:t>
+            </w:r>
           </w:p>
         </w:tc>
       </w:tr>

</xml_diff>